<commit_message>
add bootstrap on home page
</commit_message>
<xml_diff>
--- a/public/heroku_config.docx
+++ b/public/heroku_config.docx
@@ -93,13 +93,202 @@
         <w:t>3-</w:t>
       </w:r>
       <w:r>
-        <w:t>configure database</w:t>
-      </w:r>
+        <w:t xml:space="preserve">create the app on </w:t>
+      </w:r>
+      <w:proofErr w:type="spellStart"/>
+      <w:r>
+        <w:t>heroku</w:t>
+      </w:r>
+      <w:proofErr w:type="spellEnd"/>
+    </w:p>
+    <w:p>
+      <w:pPr>
+        <w:shd w:val="clear" w:color="auto" w:fill="FFFFFF"/>
+        <w:spacing w:after="0" w:line="240" w:lineRule="auto"/>
+        <w:jc w:val="both"/>
+        <w:textAlignment w:val="baseline"/>
+        <w:rPr>
+          <w:rFonts w:ascii="Arial" w:eastAsia="Times New Roman" w:hAnsi="Arial" w:cs="Arial"/>
+          <w:color w:val="000000" w:themeColor="text1"/>
+          <w:sz w:val="23"/>
+          <w:szCs w:val="23"/>
+          <w:highlight w:val="yellow"/>
+        </w:rPr>
+      </w:pPr>
+      <w:proofErr w:type="spellStart"/>
+      <w:proofErr w:type="gramStart"/>
+      <w:r>
+        <w:rPr>
+          <w:rFonts w:ascii="Arial" w:eastAsia="Times New Roman" w:hAnsi="Arial" w:cs="Arial"/>
+          <w:color w:val="000000" w:themeColor="text1"/>
+          <w:sz w:val="23"/>
+          <w:szCs w:val="23"/>
+          <w:highlight w:val="yellow"/>
+          <w:bdr w:val="none" w:sz="0" w:space="0" w:color="auto" w:frame="1"/>
+        </w:rPr>
+        <w:t>git</w:t>
+      </w:r>
+      <w:proofErr w:type="spellEnd"/>
+      <w:proofErr w:type="gramEnd"/>
+      <w:r>
+        <w:rPr>
+          <w:rFonts w:ascii="Arial" w:eastAsia="Times New Roman" w:hAnsi="Arial" w:cs="Arial"/>
+          <w:color w:val="000000" w:themeColor="text1"/>
+          <w:sz w:val="23"/>
+          <w:szCs w:val="23"/>
+          <w:highlight w:val="yellow"/>
+          <w:bdr w:val="none" w:sz="0" w:space="0" w:color="auto" w:frame="1"/>
+        </w:rPr>
+        <w:t xml:space="preserve"> </w:t>
+      </w:r>
+      <w:proofErr w:type="spellStart"/>
+      <w:r>
+        <w:rPr>
+          <w:rFonts w:ascii="Arial" w:eastAsia="Times New Roman" w:hAnsi="Arial" w:cs="Arial"/>
+          <w:color w:val="000000" w:themeColor="text1"/>
+          <w:sz w:val="23"/>
+          <w:szCs w:val="23"/>
+          <w:highlight w:val="yellow"/>
+          <w:bdr w:val="none" w:sz="0" w:space="0" w:color="auto" w:frame="1"/>
+        </w:rPr>
+        <w:t>init</w:t>
+      </w:r>
+      <w:proofErr w:type="spellEnd"/>
+    </w:p>
+    <w:p>
+      <w:pPr>
+        <w:shd w:val="clear" w:color="auto" w:fill="FFFFFF"/>
+        <w:spacing w:after="0" w:line="240" w:lineRule="auto"/>
+        <w:jc w:val="both"/>
+        <w:textAlignment w:val="baseline"/>
+        <w:rPr>
+          <w:rFonts w:ascii="Arial" w:eastAsia="Times New Roman" w:hAnsi="Arial" w:cs="Arial"/>
+          <w:color w:val="000000" w:themeColor="text1"/>
+          <w:sz w:val="23"/>
+          <w:szCs w:val="23"/>
+          <w:bdr w:val="none" w:sz="0" w:space="0" w:color="auto" w:frame="1"/>
+        </w:rPr>
+      </w:pPr>
+      <w:proofErr w:type="spellStart"/>
+      <w:proofErr w:type="gramStart"/>
+      <w:r>
+        <w:rPr>
+          <w:rFonts w:ascii="Arial" w:eastAsia="Times New Roman" w:hAnsi="Arial" w:cs="Arial"/>
+          <w:color w:val="000000" w:themeColor="text1"/>
+          <w:sz w:val="23"/>
+          <w:szCs w:val="23"/>
+          <w:highlight w:val="yellow"/>
+          <w:bdr w:val="none" w:sz="0" w:space="0" w:color="auto" w:frame="1"/>
+        </w:rPr>
+        <w:t>heroku</w:t>
+      </w:r>
+      <w:proofErr w:type="spellEnd"/>
+      <w:proofErr w:type="gramEnd"/>
+      <w:r>
+        <w:rPr>
+          <w:rFonts w:ascii="Arial" w:eastAsia="Times New Roman" w:hAnsi="Arial" w:cs="Arial"/>
+          <w:color w:val="000000" w:themeColor="text1"/>
+          <w:sz w:val="23"/>
+          <w:szCs w:val="23"/>
+          <w:highlight w:val="yellow"/>
+          <w:bdr w:val="none" w:sz="0" w:space="0" w:color="auto" w:frame="1"/>
+        </w:rPr>
+        <w:t xml:space="preserve"> </w:t>
+      </w:r>
+      <w:proofErr w:type="spellStart"/>
+      <w:r>
+        <w:rPr>
+          <w:rFonts w:ascii="Arial" w:eastAsia="Times New Roman" w:hAnsi="Arial" w:cs="Arial"/>
+          <w:color w:val="000000" w:themeColor="text1"/>
+          <w:sz w:val="23"/>
+          <w:szCs w:val="23"/>
+          <w:highlight w:val="yellow"/>
+          <w:bdr w:val="none" w:sz="0" w:space="0" w:color="auto" w:frame="1"/>
+        </w:rPr>
+        <w:t>apps:create</w:t>
+      </w:r>
+      <w:proofErr w:type="spellEnd"/>
+      <w:r>
+        <w:rPr>
+          <w:rFonts w:ascii="Arial" w:eastAsia="Times New Roman" w:hAnsi="Arial" w:cs="Arial"/>
+          <w:color w:val="000000" w:themeColor="text1"/>
+          <w:sz w:val="23"/>
+          <w:szCs w:val="23"/>
+          <w:highlight w:val="yellow"/>
+          <w:bdr w:val="none" w:sz="0" w:space="0" w:color="auto" w:frame="1"/>
+        </w:rPr>
+        <w:t xml:space="preserve"> </w:t>
+      </w:r>
+      <w:proofErr w:type="spellStart"/>
+      <w:r>
+        <w:rPr>
+          <w:rFonts w:ascii="Arial" w:eastAsia="Times New Roman" w:hAnsi="Arial" w:cs="Arial"/>
+          <w:color w:val="000000" w:themeColor="text1"/>
+          <w:sz w:val="23"/>
+          <w:szCs w:val="23"/>
+          <w:highlight w:val="yellow"/>
+          <w:bdr w:val="none" w:sz="0" w:space="0" w:color="auto" w:frame="1"/>
+        </w:rPr>
+        <w:t>lara</w:t>
+      </w:r>
+      <w:proofErr w:type="spellEnd"/>
+      <w:r>
+        <w:rPr>
+          <w:rFonts w:ascii="Arial" w:eastAsia="Times New Roman" w:hAnsi="Arial" w:cs="Arial"/>
+          <w:color w:val="000000" w:themeColor="text1"/>
+          <w:sz w:val="23"/>
+          <w:szCs w:val="23"/>
+          <w:highlight w:val="yellow"/>
+          <w:bdr w:val="none" w:sz="0" w:space="0" w:color="auto" w:frame="1"/>
+        </w:rPr>
+        <w:t>-</w:t>
+      </w:r>
+      <w:proofErr w:type="spellStart"/>
+      <w:r>
+        <w:rPr>
+          <w:rFonts w:ascii="Arial" w:eastAsia="Times New Roman" w:hAnsi="Arial" w:cs="Arial"/>
+          <w:color w:val="000000" w:themeColor="text1"/>
+          <w:sz w:val="23"/>
+          <w:szCs w:val="23"/>
+          <w:highlight w:val="yellow"/>
+          <w:bdr w:val="none" w:sz="0" w:space="0" w:color="auto" w:frame="1"/>
+        </w:rPr>
+        <w:t>todos</w:t>
+      </w:r>
+      <w:proofErr w:type="spellEnd"/>
+      <w:r>
+        <w:rPr>
+          <w:rFonts w:ascii="Arial" w:eastAsia="Times New Roman" w:hAnsi="Arial" w:cs="Arial"/>
+          <w:color w:val="000000" w:themeColor="text1"/>
+          <w:sz w:val="23"/>
+          <w:szCs w:val="23"/>
+          <w:highlight w:val="yellow"/>
+          <w:bdr w:val="none" w:sz="0" w:space="0" w:color="auto" w:frame="1"/>
+        </w:rPr>
+        <w:t>-app</w:t>
+      </w:r>
+    </w:p>
+    <w:p>
+      <w:pPr>
+        <w:shd w:val="clear" w:color="auto" w:fill="FFFFFF"/>
+        <w:spacing w:after="0" w:line="240" w:lineRule="auto"/>
+        <w:jc w:val="both"/>
+        <w:textAlignment w:val="baseline"/>
+        <w:rPr>
+          <w:rFonts w:ascii="Arial" w:eastAsia="Times New Roman" w:hAnsi="Arial" w:cs="Arial"/>
+          <w:b/>
+          <w:bCs/>
+          <w:color w:val="22201F"/>
+          <w:sz w:val="23"/>
+          <w:szCs w:val="23"/>
+        </w:rPr>
+      </w:pPr>
     </w:p>
     <w:p>
       <w:bookmarkStart w:id="0" w:name="_GoBack"/>
       <w:bookmarkEnd w:id="0"/>
     </w:p>
+    <w:p/>
     <w:sectPr>
       <w:pgSz w:w="12240" w:h="15840"/>
       <w:pgMar w:top="1440" w:right="1440" w:bottom="1440" w:left="1440" w:header="720" w:footer="720" w:gutter="0"/>

</xml_diff>

<commit_message>
add files to .gitignore file
</commit_message>
<xml_diff>
--- a/public/heroku_config.docx
+++ b/public/heroku_config.docx
@@ -285,9 +285,409 @@
       </w:pPr>
     </w:p>
     <w:p>
+      <w:r>
+        <w:t xml:space="preserve">4-update and rename </w:t>
+      </w:r>
+      <w:proofErr w:type="spellStart"/>
+      <w:r>
+        <w:t>heroku</w:t>
+      </w:r>
+      <w:proofErr w:type="spellEnd"/>
+      <w:r>
+        <w:t xml:space="preserve"> app</w:t>
+      </w:r>
+    </w:p>
+    <w:p>
+      <w:proofErr w:type="spellStart"/>
+      <w:proofErr w:type="gramStart"/>
+      <w:r>
+        <w:rPr>
+          <w:highlight w:val="yellow"/>
+        </w:rPr>
+        <w:t>heroku</w:t>
+      </w:r>
+      <w:proofErr w:type="spellEnd"/>
+      <w:proofErr w:type="gramEnd"/>
+      <w:r>
+        <w:rPr>
+          <w:highlight w:val="yellow"/>
+        </w:rPr>
+        <w:t xml:space="preserve"> </w:t>
+      </w:r>
+      <w:proofErr w:type="spellStart"/>
+      <w:r>
+        <w:rPr>
+          <w:highlight w:val="yellow"/>
+        </w:rPr>
+        <w:t>apps:rename</w:t>
+      </w:r>
+      <w:proofErr w:type="spellEnd"/>
+      <w:r>
+        <w:rPr>
+          <w:highlight w:val="yellow"/>
+        </w:rPr>
+        <w:t xml:space="preserve"> </w:t>
+      </w:r>
+      <w:proofErr w:type="spellStart"/>
+      <w:r>
+        <w:rPr>
+          <w:highlight w:val="yellow"/>
+        </w:rPr>
+        <w:t>lara</w:t>
+      </w:r>
+      <w:proofErr w:type="spellEnd"/>
+      <w:r>
+        <w:rPr>
+          <w:highlight w:val="yellow"/>
+        </w:rPr>
+        <w:t>-</w:t>
+      </w:r>
+      <w:proofErr w:type="spellStart"/>
+      <w:r>
+        <w:rPr>
+          <w:highlight w:val="yellow"/>
+        </w:rPr>
+        <w:t>todos</w:t>
+      </w:r>
+      <w:proofErr w:type="spellEnd"/>
+      <w:r>
+        <w:rPr>
+          <w:highlight w:val="yellow"/>
+        </w:rPr>
+        <w:t>-app --app tranquil-atoll</w:t>
+      </w:r>
+    </w:p>
+    <w:p>
+      <w:r>
+        <w:t>5-</w:t>
+      </w:r>
+      <w:r>
+        <w:t xml:space="preserve">submit the changes from local to remote </w:t>
+      </w:r>
+      <w:proofErr w:type="spellStart"/>
+      <w:r>
+        <w:t>heroku</w:t>
+      </w:r>
+      <w:proofErr w:type="spellEnd"/>
+    </w:p>
+    <w:p>
+      <w:r>
+        <w:t xml:space="preserve">Ensure you are </w:t>
+      </w:r>
+      <w:proofErr w:type="spellStart"/>
+      <w:r>
+        <w:t>ligin</w:t>
+      </w:r>
+      <w:proofErr w:type="spellEnd"/>
+      <w:r>
+        <w:t xml:space="preserve"> in</w:t>
+      </w:r>
+    </w:p>
+    <w:p>
+      <w:r>
+        <w:t>First write</w:t>
+      </w:r>
+    </w:p>
+    <w:p>
+      <w:pPr>
+        <w:pStyle w:val="HTMLPreformatted"/>
+        <w:textAlignment w:val="baseline"/>
+        <w:rPr>
+          <w:rFonts w:ascii="var(--ff-mono)" w:hAnsi="var(--ff-mono)"/>
+          <w:highlight w:val="yellow"/>
+        </w:rPr>
+      </w:pPr>
+      <w:proofErr w:type="spellStart"/>
+      <w:proofErr w:type="gramStart"/>
+      <w:r>
+        <w:rPr>
+          <w:rStyle w:val="HTMLCode"/>
+          <w:rFonts w:ascii="var(--ff-mono)" w:hAnsi="var(--ff-mono)"/>
+          <w:highlight w:val="yellow"/>
+          <w:bdr w:val="none" w:sz="0" w:space="0" w:color="auto" w:frame="1"/>
+        </w:rPr>
+        <w:t>git</w:t>
+      </w:r>
+      <w:proofErr w:type="spellEnd"/>
+      <w:proofErr w:type="gramEnd"/>
+      <w:r>
+        <w:rPr>
+          <w:rStyle w:val="HTMLCode"/>
+          <w:rFonts w:ascii="var(--ff-mono)" w:hAnsi="var(--ff-mono)"/>
+          <w:highlight w:val="yellow"/>
+          <w:bdr w:val="none" w:sz="0" w:space="0" w:color="auto" w:frame="1"/>
+        </w:rPr>
+        <w:t xml:space="preserve"> </w:t>
+      </w:r>
+      <w:proofErr w:type="spellStart"/>
+      <w:r>
+        <w:rPr>
+          <w:rStyle w:val="HTMLCode"/>
+          <w:rFonts w:ascii="var(--ff-mono)" w:hAnsi="var(--ff-mono)"/>
+          <w:highlight w:val="yellow"/>
+          <w:bdr w:val="none" w:sz="0" w:space="0" w:color="auto" w:frame="1"/>
+        </w:rPr>
+        <w:t>init</w:t>
+      </w:r>
+      <w:proofErr w:type="spellEnd"/>
+    </w:p>
+    <w:p>
+      <w:pPr>
+        <w:rPr>
+          <w:highlight w:val="yellow"/>
+        </w:rPr>
+      </w:pPr>
+    </w:p>
+    <w:p>
+      <w:pPr>
+        <w:tabs>
+          <w:tab w:val="left" w:pos="916"/>
+          <w:tab w:val="left" w:pos="1832"/>
+          <w:tab w:val="left" w:pos="2748"/>
+          <w:tab w:val="left" w:pos="3664"/>
+          <w:tab w:val="left" w:pos="4580"/>
+          <w:tab w:val="left" w:pos="5496"/>
+          <w:tab w:val="left" w:pos="6412"/>
+          <w:tab w:val="left" w:pos="7328"/>
+          <w:tab w:val="left" w:pos="8244"/>
+          <w:tab w:val="left" w:pos="9160"/>
+          <w:tab w:val="left" w:pos="10076"/>
+          <w:tab w:val="left" w:pos="10992"/>
+          <w:tab w:val="left" w:pos="11908"/>
+          <w:tab w:val="left" w:pos="12824"/>
+          <w:tab w:val="left" w:pos="13740"/>
+          <w:tab w:val="left" w:pos="14656"/>
+        </w:tabs>
+        <w:spacing w:after="0" w:line="240" w:lineRule="auto"/>
+        <w:textAlignment w:val="baseline"/>
+        <w:rPr>
+          <w:rFonts w:ascii="var(--ff-mono)" w:eastAsia="Times New Roman" w:hAnsi="var(--ff-mono)" w:cs="Courier New"/>
+          <w:sz w:val="20"/>
+          <w:szCs w:val="20"/>
+          <w:highlight w:val="yellow"/>
+          <w:bdr w:val="none" w:sz="0" w:space="0" w:color="auto" w:frame="1"/>
+        </w:rPr>
+      </w:pPr>
+      <w:proofErr w:type="spellStart"/>
+      <w:proofErr w:type="gramStart"/>
+      <w:r>
+        <w:rPr>
+          <w:rFonts w:ascii="var(--ff-mono)" w:eastAsia="Times New Roman" w:hAnsi="var(--ff-mono)" w:cs="Courier New"/>
+          <w:sz w:val="20"/>
+          <w:szCs w:val="20"/>
+          <w:highlight w:val="yellow"/>
+          <w:bdr w:val="none" w:sz="0" w:space="0" w:color="auto" w:frame="1"/>
+        </w:rPr>
+        <w:t>heroku</w:t>
+      </w:r>
+      <w:proofErr w:type="spellEnd"/>
+      <w:proofErr w:type="gramEnd"/>
+      <w:r>
+        <w:rPr>
+          <w:rFonts w:ascii="var(--ff-mono)" w:eastAsia="Times New Roman" w:hAnsi="var(--ff-mono)" w:cs="Courier New"/>
+          <w:sz w:val="20"/>
+          <w:szCs w:val="20"/>
+          <w:highlight w:val="yellow"/>
+          <w:bdr w:val="none" w:sz="0" w:space="0" w:color="auto" w:frame="1"/>
+        </w:rPr>
+        <w:t xml:space="preserve"> </w:t>
+      </w:r>
+      <w:proofErr w:type="spellStart"/>
+      <w:r>
+        <w:rPr>
+          <w:rFonts w:ascii="var(--ff-mono)" w:eastAsia="Times New Roman" w:hAnsi="var(--ff-mono)" w:cs="Courier New"/>
+          <w:sz w:val="20"/>
+          <w:szCs w:val="20"/>
+          <w:highlight w:val="yellow"/>
+          <w:bdr w:val="none" w:sz="0" w:space="0" w:color="auto" w:frame="1"/>
+        </w:rPr>
+        <w:t>git:remote</w:t>
+      </w:r>
+      <w:proofErr w:type="spellEnd"/>
+      <w:r>
+        <w:rPr>
+          <w:rFonts w:ascii="var(--ff-mono)" w:eastAsia="Times New Roman" w:hAnsi="var(--ff-mono)" w:cs="Courier New"/>
+          <w:sz w:val="20"/>
+          <w:szCs w:val="20"/>
+          <w:highlight w:val="yellow"/>
+          <w:bdr w:val="none" w:sz="0" w:space="0" w:color="auto" w:frame="1"/>
+        </w:rPr>
+        <w:t xml:space="preserve"> -a </w:t>
+      </w:r>
+      <w:proofErr w:type="spellStart"/>
+      <w:r>
+        <w:rPr>
+          <w:rFonts w:ascii="var(--ff-mono)" w:eastAsia="Times New Roman" w:hAnsi="var(--ff-mono)" w:cs="Courier New"/>
+          <w:sz w:val="20"/>
+          <w:szCs w:val="20"/>
+          <w:highlight w:val="yellow"/>
+          <w:bdr w:val="none" w:sz="0" w:space="0" w:color="auto" w:frame="1"/>
+        </w:rPr>
+        <w:t>appname</w:t>
+      </w:r>
+      <w:proofErr w:type="spellEnd"/>
+    </w:p>
+    <w:p>
+      <w:pPr>
+        <w:tabs>
+          <w:tab w:val="left" w:pos="916"/>
+          <w:tab w:val="left" w:pos="1832"/>
+          <w:tab w:val="left" w:pos="2748"/>
+          <w:tab w:val="left" w:pos="3664"/>
+          <w:tab w:val="left" w:pos="4580"/>
+          <w:tab w:val="left" w:pos="5496"/>
+          <w:tab w:val="left" w:pos="6412"/>
+          <w:tab w:val="left" w:pos="7328"/>
+          <w:tab w:val="left" w:pos="8244"/>
+          <w:tab w:val="left" w:pos="9160"/>
+          <w:tab w:val="left" w:pos="10076"/>
+          <w:tab w:val="left" w:pos="10992"/>
+          <w:tab w:val="left" w:pos="11908"/>
+          <w:tab w:val="left" w:pos="12824"/>
+          <w:tab w:val="left" w:pos="13740"/>
+          <w:tab w:val="left" w:pos="14656"/>
+        </w:tabs>
+        <w:spacing w:after="0" w:line="240" w:lineRule="auto"/>
+        <w:textAlignment w:val="baseline"/>
+        <w:rPr>
+          <w:rFonts w:ascii="var(--ff-mono)" w:eastAsia="Times New Roman" w:hAnsi="var(--ff-mono)" w:cs="Courier New"/>
+          <w:sz w:val="20"/>
+          <w:szCs w:val="20"/>
+          <w:highlight w:val="yellow"/>
+        </w:rPr>
+      </w:pPr>
+    </w:p>
+    <w:p>
+      <w:pPr>
+        <w:pStyle w:val="HTMLPreformatted"/>
+        <w:textAlignment w:val="baseline"/>
+        <w:rPr>
+          <w:rStyle w:val="HTMLCode"/>
+          <w:rFonts w:ascii="var(--ff-mono)" w:hAnsi="var(--ff-mono)"/>
+          <w:bdr w:val="none" w:sz="0" w:space="0" w:color="auto" w:frame="1"/>
+        </w:rPr>
+      </w:pPr>
+      <w:proofErr w:type="spellStart"/>
+      <w:proofErr w:type="gramStart"/>
+      <w:r>
+        <w:rPr>
+          <w:rStyle w:val="HTMLCode"/>
+          <w:rFonts w:ascii="var(--ff-mono)" w:hAnsi="var(--ff-mono)"/>
+          <w:highlight w:val="yellow"/>
+          <w:bdr w:val="none" w:sz="0" w:space="0" w:color="auto" w:frame="1"/>
+        </w:rPr>
+        <w:t>git</w:t>
+      </w:r>
+      <w:proofErr w:type="spellEnd"/>
+      <w:proofErr w:type="gramEnd"/>
+      <w:r>
+        <w:rPr>
+          <w:rStyle w:val="HTMLCode"/>
+          <w:rFonts w:ascii="var(--ff-mono)" w:hAnsi="var(--ff-mono)"/>
+          <w:highlight w:val="yellow"/>
+          <w:bdr w:val="none" w:sz="0" w:space="0" w:color="auto" w:frame="1"/>
+        </w:rPr>
+        <w:t xml:space="preserve"> add .</w:t>
+      </w:r>
+      <w:r>
+        <w:rPr>
+          <w:rStyle w:val="HTMLCode"/>
+          <w:rFonts w:ascii="var(--ff-mono)" w:hAnsi="var(--ff-mono)"/>
+          <w:bdr w:val="none" w:sz="0" w:space="0" w:color="auto" w:frame="1"/>
+        </w:rPr>
+        <w:t xml:space="preserve"> </w:t>
+      </w:r>
+    </w:p>
+    <w:p>
+      <w:pPr>
+        <w:pStyle w:val="HTMLPreformatted"/>
+        <w:textAlignment w:val="baseline"/>
+        <w:rPr>
+          <w:rStyle w:val="HTMLCode"/>
+          <w:rFonts w:ascii="var(--ff-mono)" w:hAnsi="var(--ff-mono)"/>
+          <w:bdr w:val="none" w:sz="0" w:space="0" w:color="auto" w:frame="1"/>
+        </w:rPr>
+      </w:pPr>
+      <w:proofErr w:type="spellStart"/>
+      <w:proofErr w:type="gramStart"/>
+      <w:r>
+        <w:rPr>
+          <w:rStyle w:val="HTMLCode"/>
+          <w:rFonts w:ascii="var(--ff-mono)" w:hAnsi="var(--ff-mono)"/>
+          <w:highlight w:val="yellow"/>
+          <w:bdr w:val="none" w:sz="0" w:space="0" w:color="auto" w:frame="1"/>
+        </w:rPr>
+        <w:t>git</w:t>
+      </w:r>
+      <w:proofErr w:type="spellEnd"/>
+      <w:proofErr w:type="gramEnd"/>
+      <w:r>
+        <w:rPr>
+          <w:rStyle w:val="HTMLCode"/>
+          <w:rFonts w:ascii="var(--ff-mono)" w:hAnsi="var(--ff-mono)"/>
+          <w:highlight w:val="yellow"/>
+          <w:bdr w:val="none" w:sz="0" w:space="0" w:color="auto" w:frame="1"/>
+        </w:rPr>
+        <w:t xml:space="preserve"> commit -am "make it better"</w:t>
+      </w:r>
+    </w:p>
+    <w:p>
+      <w:pPr>
+        <w:pStyle w:val="HTMLPreformatted"/>
+        <w:textAlignment w:val="baseline"/>
+        <w:rPr>
+          <w:rFonts w:ascii="var(--ff-mono)" w:hAnsi="var(--ff-mono)"/>
+        </w:rPr>
+      </w:pPr>
+      <w:proofErr w:type="spellStart"/>
+      <w:proofErr w:type="gramStart"/>
+      <w:r>
+        <w:rPr>
+          <w:rStyle w:val="HTMLCode"/>
+          <w:rFonts w:ascii="var(--ff-mono)" w:hAnsi="var(--ff-mono)"/>
+          <w:highlight w:val="yellow"/>
+          <w:bdr w:val="none" w:sz="0" w:space="0" w:color="auto" w:frame="1"/>
+        </w:rPr>
+        <w:t>git</w:t>
+      </w:r>
+      <w:proofErr w:type="spellEnd"/>
+      <w:proofErr w:type="gramEnd"/>
+      <w:r>
+        <w:rPr>
+          <w:rStyle w:val="HTMLCode"/>
+          <w:rFonts w:ascii="var(--ff-mono)" w:hAnsi="var(--ff-mono)"/>
+          <w:highlight w:val="yellow"/>
+          <w:bdr w:val="none" w:sz="0" w:space="0" w:color="auto" w:frame="1"/>
+        </w:rPr>
+        <w:t xml:space="preserve"> push </w:t>
+      </w:r>
+      <w:proofErr w:type="spellStart"/>
+      <w:r>
+        <w:rPr>
+          <w:rStyle w:val="HTMLCode"/>
+          <w:rFonts w:ascii="var(--ff-mono)" w:hAnsi="var(--ff-mono)"/>
+          <w:highlight w:val="yellow"/>
+          <w:bdr w:val="none" w:sz="0" w:space="0" w:color="auto" w:frame="1"/>
+        </w:rPr>
+        <w:t>heroku</w:t>
+      </w:r>
+      <w:proofErr w:type="spellEnd"/>
+      <w:r>
+        <w:rPr>
+          <w:rStyle w:val="HTMLCode"/>
+          <w:rFonts w:ascii="var(--ff-mono)" w:hAnsi="var(--ff-mono)"/>
+          <w:highlight w:val="yellow"/>
+          <w:bdr w:val="none" w:sz="0" w:space="0" w:color="auto" w:frame="1"/>
+        </w:rPr>
+        <w:t xml:space="preserve"> master</w:t>
+      </w:r>
       <w:bookmarkStart w:id="0" w:name="_GoBack"/>
-      <w:bookmarkEnd w:id="0"/>
-    </w:p>
+    </w:p>
+    <w:bookmarkEnd w:id="0"/>
+    <w:p/>
+    <w:p/>
+    <w:p/>
+    <w:p/>
     <w:p/>
     <w:sectPr>
       <w:pgSz w:w="12240" w:h="15840"/>
@@ -731,6 +1131,67 @@
       <w:u w:val="single"/>
     </w:rPr>
   </w:style>
+  <w:style w:type="paragraph" w:styleId="HTMLPreformatted">
+    <w:name w:val="HTML Preformatted"/>
+    <w:basedOn w:val="Normal"/>
+    <w:link w:val="HTMLPreformattedChar"/>
+    <w:uiPriority w:val="99"/>
+    <w:semiHidden/>
+    <w:unhideWhenUsed/>
+    <w:rsid w:val="00791189"/>
+    <w:pPr>
+      <w:tabs>
+        <w:tab w:val="left" w:pos="916"/>
+        <w:tab w:val="left" w:pos="1832"/>
+        <w:tab w:val="left" w:pos="2748"/>
+        <w:tab w:val="left" w:pos="3664"/>
+        <w:tab w:val="left" w:pos="4580"/>
+        <w:tab w:val="left" w:pos="5496"/>
+        <w:tab w:val="left" w:pos="6412"/>
+        <w:tab w:val="left" w:pos="7328"/>
+        <w:tab w:val="left" w:pos="8244"/>
+        <w:tab w:val="left" w:pos="9160"/>
+        <w:tab w:val="left" w:pos="10076"/>
+        <w:tab w:val="left" w:pos="10992"/>
+        <w:tab w:val="left" w:pos="11908"/>
+        <w:tab w:val="left" w:pos="12824"/>
+        <w:tab w:val="left" w:pos="13740"/>
+        <w:tab w:val="left" w:pos="14656"/>
+      </w:tabs>
+      <w:spacing w:after="0" w:line="240" w:lineRule="auto"/>
+    </w:pPr>
+    <w:rPr>
+      <w:rFonts w:ascii="Courier New" w:eastAsia="Times New Roman" w:hAnsi="Courier New" w:cs="Courier New"/>
+      <w:sz w:val="20"/>
+      <w:szCs w:val="20"/>
+    </w:rPr>
+  </w:style>
+  <w:style w:type="character" w:customStyle="1" w:styleId="HTMLPreformattedChar">
+    <w:name w:val="HTML Preformatted Char"/>
+    <w:basedOn w:val="DefaultParagraphFont"/>
+    <w:link w:val="HTMLPreformatted"/>
+    <w:uiPriority w:val="99"/>
+    <w:semiHidden/>
+    <w:rsid w:val="00791189"/>
+    <w:rPr>
+      <w:rFonts w:ascii="Courier New" w:eastAsia="Times New Roman" w:hAnsi="Courier New" w:cs="Courier New"/>
+      <w:sz w:val="20"/>
+      <w:szCs w:val="20"/>
+    </w:rPr>
+  </w:style>
+  <w:style w:type="character" w:styleId="HTMLCode">
+    <w:name w:val="HTML Code"/>
+    <w:basedOn w:val="DefaultParagraphFont"/>
+    <w:uiPriority w:val="99"/>
+    <w:semiHidden/>
+    <w:unhideWhenUsed/>
+    <w:rsid w:val="00791189"/>
+    <w:rPr>
+      <w:rFonts w:ascii="Courier New" w:eastAsia="Times New Roman" w:hAnsi="Courier New" w:cs="Courier New"/>
+      <w:sz w:val="20"/>
+      <w:szCs w:val="20"/>
+    </w:rPr>
+  </w:style>
 </w:styles>
 </file>
 

</xml_diff>